<commit_message>
Add pdf documentation on learning Jest, postman, and supertest
</commit_message>
<xml_diff>
--- a/LearningE2ETestingwithJest.docx
+++ b/LearningE2ETestingwithJest.docx
@@ -5183,8 +5183,16 @@
         <w:rPr>
           <w:szCs w:val="24"/>
         </w:rPr>
-        <w:t>  "jest":{</w:t>
-      </w:r>
+        <w:t>  "jest</w:t>
+      </w:r>
+      <w:proofErr w:type="gramStart"/>
+      <w:r>
+        <w:rPr>
+          <w:szCs w:val="24"/>
+        </w:rPr>
+        <w:t>":{</w:t>
+      </w:r>
+      <w:proofErr w:type="gramEnd"/>
     </w:p>
     <w:p>
       <w:pPr>
@@ -5461,6 +5469,7 @@
         <w:t xml:space="preserve">This is the name of the script in your </w:t>
       </w:r>
       <w:proofErr w:type="spellStart"/>
+      <w:proofErr w:type="gramStart"/>
       <w:r>
         <w:rPr>
           <w:szCs w:val="24"/>
@@ -5468,6 +5477,7 @@
         <w:t>package.json</w:t>
       </w:r>
       <w:proofErr w:type="spellEnd"/>
+      <w:proofErr w:type="gramEnd"/>
       <w:r>
         <w:rPr>
           <w:szCs w:val="24"/>
@@ -5849,6 +5859,7 @@
         <w:t xml:space="preserve">Move config variable and </w:t>
       </w:r>
       <w:proofErr w:type="spellStart"/>
+      <w:proofErr w:type="gramStart"/>
       <w:r>
         <w:rPr>
           <w:szCs w:val="24"/>
@@ -5856,6 +5867,7 @@
         <w:t>app.listen</w:t>
       </w:r>
       <w:proofErr w:type="spellEnd"/>
+      <w:proofErr w:type="gramEnd"/>
       <w:r>
         <w:rPr>
           <w:szCs w:val="24"/>
@@ -5963,6 +5975,7 @@
         </w:rPr>
       </w:pPr>
       <w:proofErr w:type="spellStart"/>
+      <w:proofErr w:type="gramStart"/>
       <w:r>
         <w:rPr>
           <w:szCs w:val="24"/>
@@ -5974,7 +5987,14 @@
         <w:rPr>
           <w:szCs w:val="24"/>
         </w:rPr>
-        <w:t xml:space="preserve">() and </w:t>
+        <w:t>(</w:t>
+      </w:r>
+      <w:proofErr w:type="gramEnd"/>
+      <w:r>
+        <w:rPr>
+          <w:szCs w:val="24"/>
+        </w:rPr>
+        <w:t xml:space="preserve">) and </w:t>
       </w:r>
       <w:proofErr w:type="spellStart"/>
       <w:r>
@@ -6002,11 +6022,19 @@
           <w:szCs w:val="24"/>
         </w:rPr>
       </w:pPr>
-      <w:r>
-        <w:rPr>
-          <w:szCs w:val="24"/>
-        </w:rPr>
-        <w:t>describe()</w:t>
+      <w:proofErr w:type="gramStart"/>
+      <w:r>
+        <w:rPr>
+          <w:szCs w:val="24"/>
+        </w:rPr>
+        <w:t>describe(</w:t>
+      </w:r>
+      <w:proofErr w:type="gramEnd"/>
+      <w:r>
+        <w:rPr>
+          <w:szCs w:val="24"/>
+        </w:rPr>
+        <w:t>)</w:t>
       </w:r>
     </w:p>
     <w:p>
@@ -6020,11 +6048,19 @@
           <w:szCs w:val="24"/>
         </w:rPr>
       </w:pPr>
-      <w:r>
-        <w:rPr>
-          <w:szCs w:val="24"/>
-        </w:rPr>
-        <w:t>test() or it()</w:t>
+      <w:proofErr w:type="gramStart"/>
+      <w:r>
+        <w:rPr>
+          <w:szCs w:val="24"/>
+        </w:rPr>
+        <w:t>test(</w:t>
+      </w:r>
+      <w:proofErr w:type="gramEnd"/>
+      <w:r>
+        <w:rPr>
+          <w:szCs w:val="24"/>
+        </w:rPr>
+        <w:t>) or it()</w:t>
       </w:r>
     </w:p>
     <w:p>
@@ -6038,11 +6074,19 @@
           <w:szCs w:val="24"/>
         </w:rPr>
       </w:pPr>
-      <w:r>
-        <w:rPr>
-          <w:szCs w:val="24"/>
-        </w:rPr>
-        <w:t>expect()</w:t>
+      <w:proofErr w:type="gramStart"/>
+      <w:r>
+        <w:rPr>
+          <w:szCs w:val="24"/>
+        </w:rPr>
+        <w:t>expect(</w:t>
+      </w:r>
+      <w:proofErr w:type="gramEnd"/>
+      <w:r>
+        <w:rPr>
+          <w:szCs w:val="24"/>
+        </w:rPr>
+        <w:t>)</w:t>
       </w:r>
     </w:p>
     <w:p>
@@ -6079,6 +6123,7 @@
         </w:rPr>
       </w:pPr>
       <w:proofErr w:type="spellStart"/>
+      <w:proofErr w:type="gramStart"/>
       <w:r>
         <w:rPr>
           <w:szCs w:val="24"/>
@@ -6090,7 +6135,14 @@
         <w:rPr>
           <w:szCs w:val="24"/>
         </w:rPr>
-        <w:t>()</w:t>
+        <w:t>(</w:t>
+      </w:r>
+      <w:proofErr w:type="gramEnd"/>
+      <w:r>
+        <w:rPr>
+          <w:szCs w:val="24"/>
+        </w:rPr>
+        <w:t>)</w:t>
       </w:r>
     </w:p>
     <w:p>
@@ -6104,6 +6156,28 @@
           <w:szCs w:val="24"/>
         </w:rPr>
       </w:pPr>
+      <w:proofErr w:type="spellStart"/>
+      <w:proofErr w:type="gramStart"/>
+      <w:r>
+        <w:rPr>
+          <w:szCs w:val="24"/>
+        </w:rPr>
+        <w:t>objectContaining</w:t>
+      </w:r>
+      <w:proofErr w:type="spellEnd"/>
+      <w:r>
+        <w:rPr>
+          <w:szCs w:val="24"/>
+        </w:rPr>
+        <w:t>(</w:t>
+      </w:r>
+      <w:proofErr w:type="gramEnd"/>
+      <w:r>
+        <w:rPr>
+          <w:szCs w:val="24"/>
+        </w:rPr>
+        <w:t>)</w:t>
+      </w:r>
     </w:p>
     <w:p>
       <w:pPr>

</xml_diff>